<commit_message>
added documents for time tracking and new UCs
</commit_message>
<xml_diff>
--- a/documentation/UC_engageFriendship/UC_engageFriendship.docx
+++ b/documentation/UC_engageFriendship/UC_engageFriendship.docx
@@ -1,10 +1,10 @@
 
 <file path=word/document.xml><?xml version="1.0" encoding="utf-8"?>
-<w:document xmlns:wpc="http://schemas.microsoft.com/office/word/2010/wordprocessingCanvas" xmlns:mc="http://schemas.openxmlformats.org/markup-compatibility/2006" xmlns:o="urn:schemas-microsoft-com:office:office" xmlns:r="http://schemas.openxmlformats.org/officeDocument/2006/relationships" xmlns:m="http://schemas.openxmlformats.org/officeDocument/2006/math" xmlns:v="urn:schemas-microsoft-com:vml" xmlns:wp14="http://schemas.microsoft.com/office/word/2010/wordprocessingDrawing" xmlns:wp="http://schemas.openxmlformats.org/drawingml/2006/wordprocessingDrawing" xmlns:w10="urn:schemas-microsoft-com:office:word" xmlns:w="http://schemas.openxmlformats.org/wordprocessingml/2006/main" xmlns:w14="http://schemas.microsoft.com/office/word/2010/wordml" xmlns:w15="http://schemas.microsoft.com/office/word/2012/wordml" xmlns:wpg="http://schemas.microsoft.com/office/word/2010/wordprocessingGroup" xmlns:wpi="http://schemas.microsoft.com/office/word/2010/wordprocessingInk" xmlns:wne="http://schemas.microsoft.com/office/word/2006/wordml" xmlns:wps="http://schemas.microsoft.com/office/word/2010/wordprocessingShape" mc:Ignorable="w14 w15 wp14">
+<w:document xmlns:wpc="http://schemas.microsoft.com/office/word/2010/wordprocessingCanvas" xmlns:cx="http://schemas.microsoft.com/office/drawing/2014/chartex" xmlns:cx1="http://schemas.microsoft.com/office/drawing/2015/9/8/chartex" xmlns:cx2="http://schemas.microsoft.com/office/drawing/2015/10/21/chartex" xmlns:cx3="http://schemas.microsoft.com/office/drawing/2016/5/9/chartex" xmlns:cx4="http://schemas.microsoft.com/office/drawing/2016/5/10/chartex" xmlns:cx5="http://schemas.microsoft.com/office/drawing/2016/5/11/chartex" xmlns:mc="http://schemas.openxmlformats.org/markup-compatibility/2006" xmlns:o="urn:schemas-microsoft-com:office:office" xmlns:r="http://schemas.openxmlformats.org/officeDocument/2006/relationships" xmlns:m="http://schemas.openxmlformats.org/officeDocument/2006/math" xmlns:v="urn:schemas-microsoft-com:vml" xmlns:wp14="http://schemas.microsoft.com/office/word/2010/wordprocessingDrawing" xmlns:wp="http://schemas.openxmlformats.org/drawingml/2006/wordprocessingDrawing" xmlns:w10="urn:schemas-microsoft-com:office:word" xmlns:w="http://schemas.openxmlformats.org/wordprocessingml/2006/main" xmlns:w14="http://schemas.microsoft.com/office/word/2010/wordml" xmlns:w15="http://schemas.microsoft.com/office/word/2012/wordml" xmlns:w16se="http://schemas.microsoft.com/office/word/2015/wordml/symex" xmlns:wpg="http://schemas.microsoft.com/office/word/2010/wordprocessingGroup" xmlns:wpi="http://schemas.microsoft.com/office/word/2010/wordprocessingInk" xmlns:wne="http://schemas.microsoft.com/office/word/2006/wordml" xmlns:wps="http://schemas.microsoft.com/office/word/2010/wordprocessingShape" mc:Ignorable="w14 w15 w16se wp14">
   <w:body>
     <w:p>
       <w:pPr>
-        <w:pStyle w:val="Titel"/>
+        <w:pStyle w:val="Title"/>
         <w:jc w:val="right"/>
       </w:pPr>
       <w:r>
@@ -13,37 +13,27 @@
     </w:p>
     <w:p>
       <w:pPr>
-        <w:pStyle w:val="Titel"/>
+        <w:pStyle w:val="Title"/>
         <w:jc w:val="right"/>
       </w:pPr>
-      <w:r>
-        <w:fldChar w:fldCharType="begin"/>
-      </w:r>
-      <w:r>
-        <w:instrText xml:space="preserve">title  \* Mergeformat </w:instrText>
-      </w:r>
-      <w:r>
-        <w:fldChar w:fldCharType="separate"/>
-      </w:r>
-      <w:r>
-        <w:t xml:space="preserve">Use-Case Specification: </w:t>
-      </w:r>
-      <w:r>
-        <w:t>engage friendship</w:t>
-      </w:r>
-      <w:r>
-        <w:fldChar w:fldCharType="end"/>
-      </w:r>
-    </w:p>
-    <w:p>
-      <w:pPr>
-        <w:pStyle w:val="Titel"/>
+      <w:fldSimple w:instr="title  \* Mergeformat ">
+        <w:r>
+          <w:t xml:space="preserve">Use-Case Specification: </w:t>
+        </w:r>
+        <w:r>
+          <w:t>engage friendship</w:t>
+        </w:r>
+      </w:fldSimple>
+    </w:p>
+    <w:p>
+      <w:pPr>
+        <w:pStyle w:val="Title"/>
         <w:jc w:val="right"/>
       </w:pPr>
     </w:p>
     <w:p>
       <w:pPr>
-        <w:pStyle w:val="Titel"/>
+        <w:pStyle w:val="Title"/>
         <w:jc w:val="right"/>
         <w:rPr>
           <w:sz w:val="28"/>
@@ -60,12 +50,12 @@
     <w:p/>
     <w:p>
       <w:pPr>
-        <w:pStyle w:val="Textkrper"/>
-      </w:pPr>
-    </w:p>
-    <w:p>
-      <w:pPr>
-        <w:pStyle w:val="Textkrper"/>
+        <w:pStyle w:val="BodyText"/>
+      </w:pPr>
+    </w:p>
+    <w:p>
+      <w:pPr>
+        <w:pStyle w:val="BodyText"/>
       </w:pPr>
     </w:p>
     <w:p>
@@ -84,7 +74,7 @@
     </w:p>
     <w:p>
       <w:pPr>
-        <w:pStyle w:val="Titel"/>
+        <w:pStyle w:val="Title"/>
       </w:pPr>
       <w:r>
         <w:lastRenderedPageBreak/>
@@ -377,7 +367,7 @@
     <w:p/>
     <w:p>
       <w:pPr>
-        <w:pStyle w:val="Titel"/>
+        <w:pStyle w:val="Title"/>
       </w:pPr>
       <w:r>
         <w:br w:type="page"/>
@@ -389,7 +379,7 @@
     </w:p>
     <w:p>
       <w:pPr>
-        <w:pStyle w:val="Verzeichnis1"/>
+        <w:pStyle w:val="TOC1"/>
         <w:tabs>
           <w:tab w:val="left" w:pos="432"/>
         </w:tabs>
@@ -410,8 +400,6 @@
       <w:r>
         <w:fldChar w:fldCharType="separate"/>
       </w:r>
-      <w:bookmarkStart w:id="0" w:name="_GoBack"/>
-      <w:bookmarkEnd w:id="0"/>
       <w:r>
         <w:rPr>
           <w:noProof/>
@@ -478,7 +466,7 @@
     </w:p>
     <w:p>
       <w:pPr>
-        <w:pStyle w:val="Verzeichnis2"/>
+        <w:pStyle w:val="TOC2"/>
         <w:tabs>
           <w:tab w:val="left" w:pos="1000"/>
         </w:tabs>
@@ -556,7 +544,7 @@
     </w:p>
     <w:p>
       <w:pPr>
-        <w:pStyle w:val="Verzeichnis1"/>
+        <w:pStyle w:val="TOC1"/>
         <w:tabs>
           <w:tab w:val="left" w:pos="432"/>
         </w:tabs>
@@ -634,7 +622,7 @@
     </w:p>
     <w:p>
       <w:pPr>
-        <w:pStyle w:val="Verzeichnis2"/>
+        <w:pStyle w:val="TOC2"/>
         <w:tabs>
           <w:tab w:val="left" w:pos="1000"/>
         </w:tabs>
@@ -712,7 +700,7 @@
     </w:p>
     <w:p>
       <w:pPr>
-        <w:pStyle w:val="Verzeichnis1"/>
+        <w:pStyle w:val="TOC1"/>
         <w:tabs>
           <w:tab w:val="left" w:pos="432"/>
         </w:tabs>
@@ -790,7 +778,7 @@
     </w:p>
     <w:p>
       <w:pPr>
-        <w:pStyle w:val="Verzeichnis1"/>
+        <w:pStyle w:val="TOC1"/>
         <w:tabs>
           <w:tab w:val="left" w:pos="432"/>
         </w:tabs>
@@ -868,7 +856,7 @@
     </w:p>
     <w:p>
       <w:pPr>
-        <w:pStyle w:val="Verzeichnis1"/>
+        <w:pStyle w:val="TOC1"/>
         <w:tabs>
           <w:tab w:val="left" w:pos="432"/>
         </w:tabs>
@@ -877,7 +865,7 @@
           <w:noProof/>
           <w:sz w:val="22"/>
           <w:szCs w:val="22"/>
-          <w:lang w:val="de-DE" w:eastAsia="de-DE"/>
+          <w:lang w:eastAsia="de-DE"/>
         </w:rPr>
       </w:pPr>
       <w:r>
@@ -892,7 +880,7 @@
           <w:noProof/>
           <w:sz w:val="22"/>
           <w:szCs w:val="22"/>
-          <w:lang w:val="de-DE" w:eastAsia="de-DE"/>
+          <w:lang w:eastAsia="de-DE"/>
         </w:rPr>
         <w:tab/>
       </w:r>
@@ -946,7 +934,7 @@
     </w:p>
     <w:p>
       <w:pPr>
-        <w:pStyle w:val="Verzeichnis1"/>
+        <w:pStyle w:val="TOC1"/>
         <w:tabs>
           <w:tab w:val="left" w:pos="432"/>
         </w:tabs>
@@ -955,7 +943,7 @@
           <w:noProof/>
           <w:sz w:val="22"/>
           <w:szCs w:val="22"/>
-          <w:lang w:val="de-DE" w:eastAsia="de-DE"/>
+          <w:lang w:eastAsia="de-DE"/>
         </w:rPr>
       </w:pPr>
       <w:r>
@@ -970,7 +958,7 @@
           <w:noProof/>
           <w:sz w:val="22"/>
           <w:szCs w:val="22"/>
-          <w:lang w:val="de-DE" w:eastAsia="de-DE"/>
+          <w:lang w:eastAsia="de-DE"/>
         </w:rPr>
         <w:tab/>
       </w:r>
@@ -1024,7 +1012,7 @@
     </w:p>
     <w:p>
       <w:pPr>
-        <w:pStyle w:val="Titel"/>
+        <w:pStyle w:val="Title"/>
       </w:pPr>
       <w:r>
         <w:rPr>
@@ -1036,94 +1024,83 @@
       <w:r>
         <w:br w:type="page"/>
       </w:r>
-      <w:r>
-        <w:lastRenderedPageBreak/>
-        <w:fldChar w:fldCharType="begin"/>
-      </w:r>
-      <w:r>
-        <w:instrText xml:space="preserve">title  \* Mergeformat </w:instrText>
-      </w:r>
-      <w:r>
-        <w:fldChar w:fldCharType="separate"/>
-      </w:r>
-      <w:r>
-        <w:t xml:space="preserve">Use-Case Specification: </w:t>
-      </w:r>
-      <w:r>
-        <w:t>engage friendship</w:t>
-      </w:r>
-      <w:r>
-        <w:fldChar w:fldCharType="end"/>
-      </w:r>
-      <w:bookmarkStart w:id="1" w:name="_Toc423410237"/>
-      <w:bookmarkStart w:id="2" w:name="_Toc425054503"/>
+      <w:fldSimple w:instr="title  \* Mergeformat ">
+        <w:r>
+          <w:t xml:space="preserve">Use-Case Specification: </w:t>
+        </w:r>
+        <w:r>
+          <w:t>engage friendship</w:t>
+        </w:r>
+      </w:fldSimple>
+      <w:bookmarkStart w:id="0" w:name="_Toc423410237"/>
+      <w:bookmarkStart w:id="1" w:name="_Toc425054503"/>
       <w:r>
         <w:t xml:space="preserve"> </w:t>
       </w:r>
+      <w:bookmarkEnd w:id="0"/>
       <w:bookmarkEnd w:id="1"/>
-      <w:bookmarkEnd w:id="2"/>
-    </w:p>
-    <w:p>
-      <w:pPr>
-        <w:pStyle w:val="berschrift1"/>
-      </w:pPr>
+    </w:p>
+    <w:p>
+      <w:pPr>
+        <w:pStyle w:val="Heading1"/>
+      </w:pPr>
+      <w:bookmarkStart w:id="2" w:name="_Toc467695220"/>
       <w:bookmarkStart w:id="3" w:name="_Toc423410238"/>
       <w:bookmarkStart w:id="4" w:name="_Toc425054504"/>
-      <w:bookmarkStart w:id="5" w:name="_Toc467695220"/>
       <w:r>
         <w:t>Engage friendship</w:t>
       </w:r>
-      <w:bookmarkEnd w:id="5"/>
-    </w:p>
-    <w:p>
-      <w:pPr>
-        <w:pStyle w:val="berschrift2"/>
-      </w:pPr>
-      <w:bookmarkStart w:id="6" w:name="_Toc467695221"/>
+      <w:bookmarkEnd w:id="2"/>
+    </w:p>
+    <w:p>
+      <w:pPr>
+        <w:pStyle w:val="Heading2"/>
+      </w:pPr>
+      <w:bookmarkStart w:id="5" w:name="_Toc467695221"/>
       <w:r>
         <w:t>Brief Description</w:t>
       </w:r>
       <w:bookmarkEnd w:id="3"/>
       <w:bookmarkEnd w:id="4"/>
+      <w:bookmarkEnd w:id="5"/>
+    </w:p>
+    <w:p>
+      <w:pPr>
+        <w:ind w:left="720"/>
+      </w:pPr>
+      <w:r>
+        <w:t xml:space="preserve">This is one of the basic functionalities of the system. The user can search for other users either with their name or e-mail address. He can then select a user from a list and send him a friendship invitation. </w:t>
+      </w:r>
+    </w:p>
+    <w:p>
+      <w:pPr>
+        <w:pStyle w:val="Heading1"/>
+        <w:widowControl/>
+      </w:pPr>
+      <w:bookmarkStart w:id="6" w:name="_Toc423410239"/>
+      <w:bookmarkStart w:id="7" w:name="_Toc425054505"/>
+      <w:bookmarkStart w:id="8" w:name="_Toc467695222"/>
+      <w:r>
+        <w:t>Flow of Events</w:t>
+      </w:r>
       <w:bookmarkEnd w:id="6"/>
-    </w:p>
-    <w:p>
-      <w:pPr>
-        <w:ind w:left="720"/>
-      </w:pPr>
-      <w:r>
-        <w:t xml:space="preserve">This is one of the basic functionalities of the system. The user can search for other users either with their name or e-mail address. He can then select a user from a list and send him a friendship invitation. </w:t>
-      </w:r>
-    </w:p>
-    <w:p>
-      <w:pPr>
-        <w:pStyle w:val="berschrift1"/>
-        <w:widowControl/>
-      </w:pPr>
-      <w:bookmarkStart w:id="7" w:name="_Toc423410239"/>
-      <w:bookmarkStart w:id="8" w:name="_Toc425054505"/>
-      <w:bookmarkStart w:id="9" w:name="_Toc467695222"/>
-      <w:r>
-        <w:t>Flow of Events</w:t>
-      </w:r>
       <w:bookmarkEnd w:id="7"/>
       <w:bookmarkEnd w:id="8"/>
+    </w:p>
+    <w:p>
+      <w:pPr>
+        <w:pStyle w:val="Heading2"/>
+        <w:widowControl/>
+      </w:pPr>
+      <w:bookmarkStart w:id="9" w:name="_Toc423410240"/>
+      <w:bookmarkStart w:id="10" w:name="_Toc425054506"/>
+      <w:bookmarkStart w:id="11" w:name="_Toc467695223"/>
+      <w:r>
+        <w:t>Basic Flow</w:t>
+      </w:r>
       <w:bookmarkEnd w:id="9"/>
-    </w:p>
-    <w:p>
-      <w:pPr>
-        <w:pStyle w:val="berschrift2"/>
-        <w:widowControl/>
-      </w:pPr>
-      <w:bookmarkStart w:id="10" w:name="_Toc423410240"/>
-      <w:bookmarkStart w:id="11" w:name="_Toc425054506"/>
-      <w:bookmarkStart w:id="12" w:name="_Toc467695223"/>
-      <w:r>
-        <w:t>Basic Flow</w:t>
-      </w:r>
       <w:bookmarkEnd w:id="10"/>
       <w:bookmarkEnd w:id="11"/>
-      <w:bookmarkEnd w:id="12"/>
       <w:r>
         <w:t xml:space="preserve"> </w:t>
       </w:r>
@@ -1194,21 +1171,95 @@
     </w:p>
     <w:p>
       <w:pPr>
-        <w:pStyle w:val="berschrift1"/>
-      </w:pPr>
-      <w:bookmarkStart w:id="13" w:name="_Toc423410251"/>
-      <w:bookmarkStart w:id="14" w:name="_Toc425054510"/>
-      <w:bookmarkStart w:id="15" w:name="_Toc467695224"/>
+        <w:widowControl/>
+        <w:spacing w:line="240" w:lineRule="auto"/>
+        <w:rPr>
+          <w:rFonts w:ascii="Arial" w:hAnsi="Arial"/>
+          <w:b/>
+          <w:sz w:val="24"/>
+        </w:rPr>
+      </w:pPr>
+      <w:bookmarkStart w:id="12" w:name="_Toc423410251"/>
+      <w:bookmarkStart w:id="13" w:name="_Toc425054510"/>
+      <w:bookmarkStart w:id="14" w:name="_Toc467695224"/>
+      <w:r>
+        <w:br w:type="page"/>
+      </w:r>
+    </w:p>
+    <w:p>
+      <w:pPr>
+        <w:pStyle w:val="Heading1"/>
+        <w:numPr>
+          <w:ilvl w:val="0"/>
+          <w:numId w:val="0"/>
+        </w:numPr>
+        <w:ind w:left="720"/>
+      </w:pPr>
+      <w:r>
+        <w:rPr>
+          <w:noProof/>
+          <w:lang w:val="de-DE" w:eastAsia="de-DE"/>
+        </w:rPr>
+        <w:lastRenderedPageBreak/>
+        <w:drawing>
+          <wp:inline distT="0" distB="0" distL="0" distR="0" wp14:anchorId="7CE422C3" wp14:editId="54C70F89">
+            <wp:extent cx="5900420" cy="8229600"/>
+            <wp:effectExtent l="0" t="0" r="5080" b="0"/>
+            <wp:docPr id="1" name="Picture 1"/>
+            <wp:cNvGraphicFramePr>
+              <a:graphicFrameLocks xmlns:a="http://schemas.openxmlformats.org/drawingml/2006/main" noChangeAspect="1"/>
+            </wp:cNvGraphicFramePr>
+            <a:graphic xmlns:a="http://schemas.openxmlformats.org/drawingml/2006/main">
+              <a:graphicData uri="http://schemas.openxmlformats.org/drawingml/2006/picture">
+                <pic:pic xmlns:pic="http://schemas.openxmlformats.org/drawingml/2006/picture">
+                  <pic:nvPicPr>
+                    <pic:cNvPr id="1" name=""/>
+                    <pic:cNvPicPr/>
+                  </pic:nvPicPr>
+                  <pic:blipFill>
+                    <a:blip r:embed="rId9"/>
+                    <a:stretch>
+                      <a:fillRect/>
+                    </a:stretch>
+                  </pic:blipFill>
+                  <pic:spPr>
+                    <a:xfrm>
+                      <a:off x="0" y="0"/>
+                      <a:ext cx="5900420" cy="8229600"/>
+                    </a:xfrm>
+                    <a:prstGeom prst="rect">
+                      <a:avLst/>
+                    </a:prstGeom>
+                  </pic:spPr>
+                </pic:pic>
+              </a:graphicData>
+            </a:graphic>
+          </wp:inline>
+        </w:drawing>
+      </w:r>
+    </w:p>
+    <w:p>
+      <w:r>
+        <w:lastRenderedPageBreak/>
+        <w:t>Function Points: 35</w:t>
+      </w:r>
+      <w:bookmarkStart w:id="15" w:name="_GoBack"/>
+      <w:bookmarkEnd w:id="15"/>
+    </w:p>
+    <w:p>
+      <w:pPr>
+        <w:pStyle w:val="Heading1"/>
+      </w:pPr>
       <w:r>
         <w:t>Special Requirements</w:t>
       </w:r>
+      <w:bookmarkEnd w:id="12"/>
       <w:bookmarkEnd w:id="13"/>
       <w:bookmarkEnd w:id="14"/>
-      <w:bookmarkEnd w:id="15"/>
-    </w:p>
-    <w:p>
-      <w:pPr>
-        <w:pStyle w:val="berschrift1"/>
+    </w:p>
+    <w:p>
+      <w:pPr>
+        <w:pStyle w:val="Heading1"/>
         <w:widowControl/>
       </w:pPr>
       <w:bookmarkStart w:id="16" w:name="_Toc423410253"/>
@@ -1231,24 +1282,22 @@
     </w:p>
     <w:p>
       <w:pPr>
-        <w:pStyle w:val="berschrift1"/>
+        <w:pStyle w:val="Heading1"/>
         <w:widowControl/>
       </w:pPr>
       <w:bookmarkStart w:id="19" w:name="_Toc423410255"/>
       <w:bookmarkStart w:id="20" w:name="_Toc425054514"/>
       <w:bookmarkStart w:id="21" w:name="_Toc467695226"/>
-      <w:proofErr w:type="spellStart"/>
       <w:r>
         <w:t>Postconditions</w:t>
       </w:r>
       <w:bookmarkEnd w:id="19"/>
       <w:bookmarkEnd w:id="20"/>
       <w:bookmarkEnd w:id="21"/>
-      <w:proofErr w:type="spellEnd"/>
-    </w:p>
-    <w:p>
-      <w:pPr>
-        <w:pStyle w:val="berschrift1"/>
+    </w:p>
+    <w:p>
+      <w:pPr>
+        <w:pStyle w:val="Heading1"/>
       </w:pPr>
       <w:bookmarkStart w:id="22" w:name="_Toc467695227"/>
       <w:r>
@@ -1257,8 +1306,8 @@
       <w:bookmarkEnd w:id="22"/>
     </w:p>
     <w:sectPr>
-      <w:headerReference w:type="default" r:id="rId9"/>
-      <w:footerReference w:type="default" r:id="rId10"/>
+      <w:headerReference w:type="default" r:id="rId10"/>
+      <w:footerReference w:type="default" r:id="rId11"/>
       <w:endnotePr>
         <w:numFmt w:val="decimal"/>
       </w:endnotePr>
@@ -1271,7 +1320,7 @@
 </file>
 
 <file path=word/endnotes.xml><?xml version="1.0" encoding="utf-8"?>
-<w:endnotes xmlns:wpc="http://schemas.microsoft.com/office/word/2010/wordprocessingCanvas" xmlns:mc="http://schemas.openxmlformats.org/markup-compatibility/2006" xmlns:o="urn:schemas-microsoft-com:office:office" xmlns:r="http://schemas.openxmlformats.org/officeDocument/2006/relationships" xmlns:m="http://schemas.openxmlformats.org/officeDocument/2006/math" xmlns:v="urn:schemas-microsoft-com:vml" xmlns:wp14="http://schemas.microsoft.com/office/word/2010/wordprocessingDrawing" xmlns:wp="http://schemas.openxmlformats.org/drawingml/2006/wordprocessingDrawing" xmlns:w10="urn:schemas-microsoft-com:office:word" xmlns:w="http://schemas.openxmlformats.org/wordprocessingml/2006/main" xmlns:w14="http://schemas.microsoft.com/office/word/2010/wordml" xmlns:w15="http://schemas.microsoft.com/office/word/2012/wordml" xmlns:wpg="http://schemas.microsoft.com/office/word/2010/wordprocessingGroup" xmlns:wpi="http://schemas.microsoft.com/office/word/2010/wordprocessingInk" xmlns:wne="http://schemas.microsoft.com/office/word/2006/wordml" xmlns:wps="http://schemas.microsoft.com/office/word/2010/wordprocessingShape" mc:Ignorable="w14 w15 wp14">
+<w:endnotes xmlns:wpc="http://schemas.microsoft.com/office/word/2010/wordprocessingCanvas" xmlns:cx="http://schemas.microsoft.com/office/drawing/2014/chartex" xmlns:cx1="http://schemas.microsoft.com/office/drawing/2015/9/8/chartex" xmlns:cx2="http://schemas.microsoft.com/office/drawing/2015/10/21/chartex" xmlns:cx3="http://schemas.microsoft.com/office/drawing/2016/5/9/chartex" xmlns:cx4="http://schemas.microsoft.com/office/drawing/2016/5/10/chartex" xmlns:cx5="http://schemas.microsoft.com/office/drawing/2016/5/11/chartex" xmlns:mc="http://schemas.openxmlformats.org/markup-compatibility/2006" xmlns:o="urn:schemas-microsoft-com:office:office" xmlns:r="http://schemas.openxmlformats.org/officeDocument/2006/relationships" xmlns:m="http://schemas.openxmlformats.org/officeDocument/2006/math" xmlns:v="urn:schemas-microsoft-com:vml" xmlns:wp14="http://schemas.microsoft.com/office/word/2010/wordprocessingDrawing" xmlns:wp="http://schemas.openxmlformats.org/drawingml/2006/wordprocessingDrawing" xmlns:w10="urn:schemas-microsoft-com:office:word" xmlns:w="http://schemas.openxmlformats.org/wordprocessingml/2006/main" xmlns:w14="http://schemas.microsoft.com/office/word/2010/wordml" xmlns:w15="http://schemas.microsoft.com/office/word/2012/wordml" xmlns:w16se="http://schemas.microsoft.com/office/word/2015/wordml/symex" xmlns:wpg="http://schemas.microsoft.com/office/word/2010/wordprocessingGroup" xmlns:wpi="http://schemas.microsoft.com/office/word/2010/wordprocessingInk" xmlns:wne="http://schemas.microsoft.com/office/word/2006/wordml" xmlns:wps="http://schemas.microsoft.com/office/word/2010/wordprocessingShape" mc:Ignorable="w14 w15 w16se wp14">
   <w:endnote w:type="separator" w:id="-1">
     <w:p>
       <w:pPr>
@@ -1296,7 +1345,7 @@
 </file>
 
 <file path=word/footer1.xml><?xml version="1.0" encoding="utf-8"?>
-<w:ftr xmlns:wpc="http://schemas.microsoft.com/office/word/2010/wordprocessingCanvas" xmlns:mc="http://schemas.openxmlformats.org/markup-compatibility/2006" xmlns:o="urn:schemas-microsoft-com:office:office" xmlns:r="http://schemas.openxmlformats.org/officeDocument/2006/relationships" xmlns:m="http://schemas.openxmlformats.org/officeDocument/2006/math" xmlns:v="urn:schemas-microsoft-com:vml" xmlns:wp14="http://schemas.microsoft.com/office/word/2010/wordprocessingDrawing" xmlns:wp="http://schemas.openxmlformats.org/drawingml/2006/wordprocessingDrawing" xmlns:w10="urn:schemas-microsoft-com:office:word" xmlns:w="http://schemas.openxmlformats.org/wordprocessingml/2006/main" xmlns:w14="http://schemas.microsoft.com/office/word/2010/wordml" xmlns:w15="http://schemas.microsoft.com/office/word/2012/wordml" xmlns:wpg="http://schemas.microsoft.com/office/word/2010/wordprocessingGroup" xmlns:wpi="http://schemas.microsoft.com/office/word/2010/wordprocessingInk" xmlns:wne="http://schemas.microsoft.com/office/word/2006/wordml" xmlns:wps="http://schemas.microsoft.com/office/word/2010/wordprocessingShape" mc:Ignorable="w14 w15 wp14">
+<w:ftr xmlns:wpc="http://schemas.microsoft.com/office/word/2010/wordprocessingCanvas" xmlns:cx="http://schemas.microsoft.com/office/drawing/2014/chartex" xmlns:cx1="http://schemas.microsoft.com/office/drawing/2015/9/8/chartex" xmlns:cx2="http://schemas.microsoft.com/office/drawing/2015/10/21/chartex" xmlns:cx3="http://schemas.microsoft.com/office/drawing/2016/5/9/chartex" xmlns:cx4="http://schemas.microsoft.com/office/drawing/2016/5/10/chartex" xmlns:cx5="http://schemas.microsoft.com/office/drawing/2016/5/11/chartex" xmlns:mc="http://schemas.openxmlformats.org/markup-compatibility/2006" xmlns:o="urn:schemas-microsoft-com:office:office" xmlns:r="http://schemas.openxmlformats.org/officeDocument/2006/relationships" xmlns:m="http://schemas.openxmlformats.org/officeDocument/2006/math" xmlns:v="urn:schemas-microsoft-com:vml" xmlns:wp14="http://schemas.microsoft.com/office/word/2010/wordprocessingDrawing" xmlns:wp="http://schemas.openxmlformats.org/drawingml/2006/wordprocessingDrawing" xmlns:w10="urn:schemas-microsoft-com:office:word" xmlns:w="http://schemas.openxmlformats.org/wordprocessingml/2006/main" xmlns:w14="http://schemas.microsoft.com/office/word/2010/wordml" xmlns:w15="http://schemas.microsoft.com/office/word/2012/wordml" xmlns:w16se="http://schemas.microsoft.com/office/word/2015/wordml/symex" xmlns:wpg="http://schemas.microsoft.com/office/word/2010/wordprocessingGroup" xmlns:wpi="http://schemas.microsoft.com/office/word/2010/wordprocessingInk" xmlns:wne="http://schemas.microsoft.com/office/word/2006/wordml" xmlns:wps="http://schemas.microsoft.com/office/word/2010/wordprocessingShape" mc:Ignorable="w14 w15 w16se wp14">
   <w:tbl>
     <w:tblPr>
       <w:tblW w:w="0" w:type="auto"/>
@@ -1390,7 +1439,7 @@
             <w:rPr>
               <w:noProof/>
             </w:rPr>
-            <w:t>2016</w:t>
+            <w:t>2017</w:t>
           </w:r>
           <w:r>
             <w:fldChar w:fldCharType="end"/>
@@ -1416,32 +1465,32 @@
           </w:r>
           <w:r>
             <w:rPr>
-              <w:rStyle w:val="Seitenzahl"/>
+              <w:rStyle w:val="PageNumber"/>
             </w:rPr>
             <w:fldChar w:fldCharType="begin"/>
           </w:r>
           <w:r>
             <w:rPr>
-              <w:rStyle w:val="Seitenzahl"/>
+              <w:rStyle w:val="PageNumber"/>
             </w:rPr>
             <w:instrText xml:space="preserve">page </w:instrText>
           </w:r>
           <w:r>
             <w:rPr>
-              <w:rStyle w:val="Seitenzahl"/>
+              <w:rStyle w:val="PageNumber"/>
             </w:rPr>
             <w:fldChar w:fldCharType="separate"/>
           </w:r>
           <w:r>
             <w:rPr>
-              <w:rStyle w:val="Seitenzahl"/>
+              <w:rStyle w:val="PageNumber"/>
               <w:noProof/>
             </w:rPr>
-            <w:t>4</w:t>
+            <w:t>3</w:t>
           </w:r>
           <w:r>
             <w:rPr>
-              <w:rStyle w:val="Seitenzahl"/>
+              <w:rStyle w:val="PageNumber"/>
             </w:rPr>
             <w:fldChar w:fldCharType="end"/>
           </w:r>
@@ -1451,14 +1500,14 @@
   </w:tbl>
   <w:p>
     <w:pPr>
-      <w:pStyle w:val="Fuzeile"/>
+      <w:pStyle w:val="Footer"/>
     </w:pPr>
   </w:p>
 </w:ftr>
 </file>
 
 <file path=word/footnotes.xml><?xml version="1.0" encoding="utf-8"?>
-<w:footnotes xmlns:wpc="http://schemas.microsoft.com/office/word/2010/wordprocessingCanvas" xmlns:mc="http://schemas.openxmlformats.org/markup-compatibility/2006" xmlns:o="urn:schemas-microsoft-com:office:office" xmlns:r="http://schemas.openxmlformats.org/officeDocument/2006/relationships" xmlns:m="http://schemas.openxmlformats.org/officeDocument/2006/math" xmlns:v="urn:schemas-microsoft-com:vml" xmlns:wp14="http://schemas.microsoft.com/office/word/2010/wordprocessingDrawing" xmlns:wp="http://schemas.openxmlformats.org/drawingml/2006/wordprocessingDrawing" xmlns:w10="urn:schemas-microsoft-com:office:word" xmlns:w="http://schemas.openxmlformats.org/wordprocessingml/2006/main" xmlns:w14="http://schemas.microsoft.com/office/word/2010/wordml" xmlns:w15="http://schemas.microsoft.com/office/word/2012/wordml" xmlns:wpg="http://schemas.microsoft.com/office/word/2010/wordprocessingGroup" xmlns:wpi="http://schemas.microsoft.com/office/word/2010/wordprocessingInk" xmlns:wne="http://schemas.microsoft.com/office/word/2006/wordml" xmlns:wps="http://schemas.microsoft.com/office/word/2010/wordprocessingShape" mc:Ignorable="w14 w15 wp14">
+<w:footnotes xmlns:wpc="http://schemas.microsoft.com/office/word/2010/wordprocessingCanvas" xmlns:cx="http://schemas.microsoft.com/office/drawing/2014/chartex" xmlns:cx1="http://schemas.microsoft.com/office/drawing/2015/9/8/chartex" xmlns:cx2="http://schemas.microsoft.com/office/drawing/2015/10/21/chartex" xmlns:cx3="http://schemas.microsoft.com/office/drawing/2016/5/9/chartex" xmlns:cx4="http://schemas.microsoft.com/office/drawing/2016/5/10/chartex" xmlns:cx5="http://schemas.microsoft.com/office/drawing/2016/5/11/chartex" xmlns:mc="http://schemas.openxmlformats.org/markup-compatibility/2006" xmlns:o="urn:schemas-microsoft-com:office:office" xmlns:r="http://schemas.openxmlformats.org/officeDocument/2006/relationships" xmlns:m="http://schemas.openxmlformats.org/officeDocument/2006/math" xmlns:v="urn:schemas-microsoft-com:vml" xmlns:wp14="http://schemas.microsoft.com/office/word/2010/wordprocessingDrawing" xmlns:wp="http://schemas.openxmlformats.org/drawingml/2006/wordprocessingDrawing" xmlns:w10="urn:schemas-microsoft-com:office:word" xmlns:w="http://schemas.openxmlformats.org/wordprocessingml/2006/main" xmlns:w14="http://schemas.microsoft.com/office/word/2010/wordml" xmlns:w15="http://schemas.microsoft.com/office/word/2012/wordml" xmlns:w16se="http://schemas.microsoft.com/office/word/2015/wordml/symex" xmlns:wpg="http://schemas.microsoft.com/office/word/2010/wordprocessingGroup" xmlns:wpi="http://schemas.microsoft.com/office/word/2010/wordprocessingInk" xmlns:wne="http://schemas.microsoft.com/office/word/2006/wordml" xmlns:wps="http://schemas.microsoft.com/office/word/2010/wordprocessingShape" mc:Ignorable="w14 w15 w16se wp14">
   <w:footnote w:type="separator" w:id="-1">
     <w:p>
       <w:pPr>
@@ -1483,7 +1532,7 @@
 </file>
 
 <file path=word/header1.xml><?xml version="1.0" encoding="utf-8"?>
-<w:hdr xmlns:wpc="http://schemas.microsoft.com/office/word/2010/wordprocessingCanvas" xmlns:mc="http://schemas.openxmlformats.org/markup-compatibility/2006" xmlns:o="urn:schemas-microsoft-com:office:office" xmlns:r="http://schemas.openxmlformats.org/officeDocument/2006/relationships" xmlns:m="http://schemas.openxmlformats.org/officeDocument/2006/math" xmlns:v="urn:schemas-microsoft-com:vml" xmlns:wp14="http://schemas.microsoft.com/office/word/2010/wordprocessingDrawing" xmlns:wp="http://schemas.openxmlformats.org/drawingml/2006/wordprocessingDrawing" xmlns:w10="urn:schemas-microsoft-com:office:word" xmlns:w="http://schemas.openxmlformats.org/wordprocessingml/2006/main" xmlns:w14="http://schemas.microsoft.com/office/word/2010/wordml" xmlns:w15="http://schemas.microsoft.com/office/word/2012/wordml" xmlns:wpg="http://schemas.microsoft.com/office/word/2010/wordprocessingGroup" xmlns:wpi="http://schemas.microsoft.com/office/word/2010/wordprocessingInk" xmlns:wne="http://schemas.microsoft.com/office/word/2006/wordml" xmlns:wps="http://schemas.microsoft.com/office/word/2010/wordprocessingShape" mc:Ignorable="w14 w15 wp14">
+<w:hdr xmlns:wpc="http://schemas.microsoft.com/office/word/2010/wordprocessingCanvas" xmlns:cx="http://schemas.microsoft.com/office/drawing/2014/chartex" xmlns:cx1="http://schemas.microsoft.com/office/drawing/2015/9/8/chartex" xmlns:cx2="http://schemas.microsoft.com/office/drawing/2015/10/21/chartex" xmlns:cx3="http://schemas.microsoft.com/office/drawing/2016/5/9/chartex" xmlns:cx4="http://schemas.microsoft.com/office/drawing/2016/5/10/chartex" xmlns:cx5="http://schemas.microsoft.com/office/drawing/2016/5/11/chartex" xmlns:mc="http://schemas.openxmlformats.org/markup-compatibility/2006" xmlns:o="urn:schemas-microsoft-com:office:office" xmlns:r="http://schemas.openxmlformats.org/officeDocument/2006/relationships" xmlns:m="http://schemas.openxmlformats.org/officeDocument/2006/math" xmlns:v="urn:schemas-microsoft-com:vml" xmlns:wp14="http://schemas.microsoft.com/office/word/2010/wordprocessingDrawing" xmlns:wp="http://schemas.openxmlformats.org/drawingml/2006/wordprocessingDrawing" xmlns:w10="urn:schemas-microsoft-com:office:word" xmlns:w="http://schemas.openxmlformats.org/wordprocessingml/2006/main" xmlns:w14="http://schemas.microsoft.com/office/word/2010/wordml" xmlns:w15="http://schemas.microsoft.com/office/word/2012/wordml" xmlns:w16se="http://schemas.microsoft.com/office/word/2015/wordml/symex" xmlns:wpg="http://schemas.microsoft.com/office/word/2010/wordprocessingGroup" xmlns:wpi="http://schemas.microsoft.com/office/word/2010/wordprocessingInk" xmlns:wne="http://schemas.microsoft.com/office/word/2006/wordml" xmlns:wps="http://schemas.microsoft.com/office/word/2010/wordprocessingShape" mc:Ignorable="w14 w15 w16se wp14">
   <w:p>
     <w:pPr>
       <w:rPr>
@@ -1535,14 +1584,14 @@
   </w:p>
   <w:p>
     <w:pPr>
-      <w:pStyle w:val="Kopfzeile"/>
+      <w:pStyle w:val="Header"/>
     </w:pPr>
   </w:p>
 </w:hdr>
 </file>
 
 <file path=word/header2.xml><?xml version="1.0" encoding="utf-8"?>
-<w:hdr xmlns:wpc="http://schemas.microsoft.com/office/word/2010/wordprocessingCanvas" xmlns:mc="http://schemas.openxmlformats.org/markup-compatibility/2006" xmlns:o="urn:schemas-microsoft-com:office:office" xmlns:r="http://schemas.openxmlformats.org/officeDocument/2006/relationships" xmlns:m="http://schemas.openxmlformats.org/officeDocument/2006/math" xmlns:v="urn:schemas-microsoft-com:vml" xmlns:wp14="http://schemas.microsoft.com/office/word/2010/wordprocessingDrawing" xmlns:wp="http://schemas.openxmlformats.org/drawingml/2006/wordprocessingDrawing" xmlns:w10="urn:schemas-microsoft-com:office:word" xmlns:w="http://schemas.openxmlformats.org/wordprocessingml/2006/main" xmlns:w14="http://schemas.microsoft.com/office/word/2010/wordml" xmlns:w15="http://schemas.microsoft.com/office/word/2012/wordml" xmlns:wpg="http://schemas.microsoft.com/office/word/2010/wordprocessingGroup" xmlns:wpi="http://schemas.microsoft.com/office/word/2010/wordprocessingInk" xmlns:wne="http://schemas.microsoft.com/office/word/2006/wordml" xmlns:wps="http://schemas.microsoft.com/office/word/2010/wordprocessingShape" mc:Ignorable="w14 w15 wp14">
+<w:hdr xmlns:wpc="http://schemas.microsoft.com/office/word/2010/wordprocessingCanvas" xmlns:cx="http://schemas.microsoft.com/office/drawing/2014/chartex" xmlns:cx1="http://schemas.microsoft.com/office/drawing/2015/9/8/chartex" xmlns:cx2="http://schemas.microsoft.com/office/drawing/2015/10/21/chartex" xmlns:cx3="http://schemas.microsoft.com/office/drawing/2016/5/9/chartex" xmlns:cx4="http://schemas.microsoft.com/office/drawing/2016/5/10/chartex" xmlns:cx5="http://schemas.microsoft.com/office/drawing/2016/5/11/chartex" xmlns:mc="http://schemas.openxmlformats.org/markup-compatibility/2006" xmlns:o="urn:schemas-microsoft-com:office:office" xmlns:r="http://schemas.openxmlformats.org/officeDocument/2006/relationships" xmlns:m="http://schemas.openxmlformats.org/officeDocument/2006/math" xmlns:v="urn:schemas-microsoft-com:vml" xmlns:wp14="http://schemas.microsoft.com/office/word/2010/wordprocessingDrawing" xmlns:wp="http://schemas.openxmlformats.org/drawingml/2006/wordprocessingDrawing" xmlns:w10="urn:schemas-microsoft-com:office:word" xmlns:w="http://schemas.openxmlformats.org/wordprocessingml/2006/main" xmlns:w14="http://schemas.microsoft.com/office/word/2010/wordml" xmlns:w15="http://schemas.microsoft.com/office/word/2012/wordml" xmlns:w16se="http://schemas.microsoft.com/office/word/2015/wordml/symex" xmlns:wpg="http://schemas.microsoft.com/office/word/2010/wordprocessingGroup" xmlns:wpi="http://schemas.microsoft.com/office/word/2010/wordprocessingInk" xmlns:wne="http://schemas.microsoft.com/office/word/2006/wordml" xmlns:wps="http://schemas.microsoft.com/office/word/2010/wordprocessingShape" mc:Ignorable="w14 w15 w16se wp14">
   <w:tbl>
     <w:tblPr>
       <w:tblW w:w="9558" w:type="dxa"/>
@@ -1633,14 +1682,14 @@
   </w:tbl>
   <w:p>
     <w:pPr>
-      <w:pStyle w:val="Kopfzeile"/>
+      <w:pStyle w:val="Header"/>
     </w:pPr>
   </w:p>
 </w:hdr>
 </file>
 
 <file path=word/numbering.xml><?xml version="1.0" encoding="utf-8"?>
-<w:numbering xmlns:wpc="http://schemas.microsoft.com/office/word/2010/wordprocessingCanvas" xmlns:mc="http://schemas.openxmlformats.org/markup-compatibility/2006" xmlns:o="urn:schemas-microsoft-com:office:office" xmlns:r="http://schemas.openxmlformats.org/officeDocument/2006/relationships" xmlns:m="http://schemas.openxmlformats.org/officeDocument/2006/math" xmlns:v="urn:schemas-microsoft-com:vml" xmlns:wp14="http://schemas.microsoft.com/office/word/2010/wordprocessingDrawing" xmlns:wp="http://schemas.openxmlformats.org/drawingml/2006/wordprocessingDrawing" xmlns:w10="urn:schemas-microsoft-com:office:word" xmlns:w="http://schemas.openxmlformats.org/wordprocessingml/2006/main" xmlns:w14="http://schemas.microsoft.com/office/word/2010/wordml" xmlns:w15="http://schemas.microsoft.com/office/word/2012/wordml" xmlns:wpg="http://schemas.microsoft.com/office/word/2010/wordprocessingGroup" xmlns:wpi="http://schemas.microsoft.com/office/word/2010/wordprocessingInk" xmlns:wne="http://schemas.microsoft.com/office/word/2006/wordml" xmlns:wps="http://schemas.microsoft.com/office/word/2010/wordprocessingShape" mc:Ignorable="w14 w15 wp14">
+<w:numbering xmlns:wpc="http://schemas.microsoft.com/office/word/2010/wordprocessingCanvas" xmlns:cx="http://schemas.microsoft.com/office/drawing/2014/chartex" xmlns:cx1="http://schemas.microsoft.com/office/drawing/2015/9/8/chartex" xmlns:cx2="http://schemas.microsoft.com/office/drawing/2015/10/21/chartex" xmlns:cx3="http://schemas.microsoft.com/office/drawing/2016/5/9/chartex" xmlns:cx4="http://schemas.microsoft.com/office/drawing/2016/5/10/chartex" xmlns:cx5="http://schemas.microsoft.com/office/drawing/2016/5/11/chartex" xmlns:mc="http://schemas.openxmlformats.org/markup-compatibility/2006" xmlns:o="urn:schemas-microsoft-com:office:office" xmlns:r="http://schemas.openxmlformats.org/officeDocument/2006/relationships" xmlns:m="http://schemas.openxmlformats.org/officeDocument/2006/math" xmlns:v="urn:schemas-microsoft-com:vml" xmlns:wp14="http://schemas.microsoft.com/office/word/2010/wordprocessingDrawing" xmlns:wp="http://schemas.openxmlformats.org/drawingml/2006/wordprocessingDrawing" xmlns:w10="urn:schemas-microsoft-com:office:word" xmlns:w="http://schemas.openxmlformats.org/wordprocessingml/2006/main" xmlns:w14="http://schemas.microsoft.com/office/word/2010/wordml" xmlns:w15="http://schemas.microsoft.com/office/word/2012/wordml" xmlns:w16se="http://schemas.microsoft.com/office/word/2015/wordml/symex" xmlns:wpg="http://schemas.microsoft.com/office/word/2010/wordprocessingGroup" xmlns:wpi="http://schemas.microsoft.com/office/word/2010/wordprocessingInk" xmlns:wne="http://schemas.microsoft.com/office/word/2006/wordml" xmlns:wps="http://schemas.microsoft.com/office/word/2010/wordprocessingShape" mc:Ignorable="w14 w15 w16se wp14">
   <w:abstractNum w:abstractNumId="0" w15:restartNumberingAfterBreak="0">
     <w:nsid w:val="FFFFFFFB"/>
     <w:multiLevelType w:val="multilevel"/>
@@ -1648,7 +1697,7 @@
     <w:lvl w:ilvl="0">
       <w:start w:val="1"/>
       <w:numFmt w:val="decimal"/>
-      <w:pStyle w:val="berschrift1"/>
+      <w:pStyle w:val="Heading1"/>
       <w:lvlText w:val="%1."/>
       <w:legacy w:legacy="1" w:legacySpace="144" w:legacyIndent="0"/>
       <w:lvlJc w:val="left"/>
@@ -1656,7 +1705,7 @@
     <w:lvl w:ilvl="1">
       <w:start w:val="1"/>
       <w:numFmt w:val="decimal"/>
-      <w:pStyle w:val="berschrift2"/>
+      <w:pStyle w:val="Heading2"/>
       <w:lvlText w:val="%1.%2"/>
       <w:legacy w:legacy="1" w:legacySpace="144" w:legacyIndent="0"/>
       <w:lvlJc w:val="left"/>
@@ -1664,7 +1713,7 @@
     <w:lvl w:ilvl="2">
       <w:start w:val="1"/>
       <w:numFmt w:val="decimal"/>
-      <w:pStyle w:val="berschrift3"/>
+      <w:pStyle w:val="Heading3"/>
       <w:lvlText w:val="%1.%2.%3"/>
       <w:legacy w:legacy="1" w:legacySpace="144" w:legacyIndent="0"/>
       <w:lvlJc w:val="left"/>
@@ -1672,7 +1721,7 @@
     <w:lvl w:ilvl="3">
       <w:start w:val="1"/>
       <w:numFmt w:val="decimal"/>
-      <w:pStyle w:val="berschrift4"/>
+      <w:pStyle w:val="Heading4"/>
       <w:lvlText w:val="%1.%2.%3.%4"/>
       <w:legacy w:legacy="1" w:legacySpace="144" w:legacyIndent="0"/>
       <w:lvlJc w:val="left"/>
@@ -1680,7 +1729,7 @@
     <w:lvl w:ilvl="4">
       <w:start w:val="1"/>
       <w:numFmt w:val="decimal"/>
-      <w:pStyle w:val="berschrift5"/>
+      <w:pStyle w:val="Heading5"/>
       <w:lvlText w:val="%1.%2.%3.%4.%5"/>
       <w:legacy w:legacy="1" w:legacySpace="144" w:legacyIndent="0"/>
       <w:lvlJc w:val="left"/>
@@ -1688,7 +1737,7 @@
     <w:lvl w:ilvl="5">
       <w:start w:val="1"/>
       <w:numFmt w:val="decimal"/>
-      <w:pStyle w:val="berschrift6"/>
+      <w:pStyle w:val="Heading6"/>
       <w:lvlText w:val="%1.%2.%3.%4.%5.%6"/>
       <w:legacy w:legacy="1" w:legacySpace="144" w:legacyIndent="0"/>
       <w:lvlJc w:val="left"/>
@@ -1696,7 +1745,7 @@
     <w:lvl w:ilvl="6">
       <w:start w:val="1"/>
       <w:numFmt w:val="decimal"/>
-      <w:pStyle w:val="berschrift7"/>
+      <w:pStyle w:val="Heading7"/>
       <w:lvlText w:val="%1.%2.%3.%4.%5.%6.%7"/>
       <w:legacy w:legacy="1" w:legacySpace="144" w:legacyIndent="0"/>
       <w:lvlJc w:val="left"/>
@@ -1704,7 +1753,7 @@
     <w:lvl w:ilvl="7">
       <w:start w:val="1"/>
       <w:numFmt w:val="decimal"/>
-      <w:pStyle w:val="berschrift8"/>
+      <w:pStyle w:val="Heading8"/>
       <w:lvlText w:val="%1.%2.%3.%4.%5.%6.%7.%8"/>
       <w:legacy w:legacy="1" w:legacySpace="144" w:legacyIndent="0"/>
       <w:lvlJc w:val="left"/>
@@ -1712,7 +1761,7 @@
     <w:lvl w:ilvl="8">
       <w:start w:val="1"/>
       <w:numFmt w:val="decimal"/>
-      <w:pStyle w:val="berschrift9"/>
+      <w:pStyle w:val="Heading9"/>
       <w:lvlText w:val="%1.%2.%3.%4.%5.%6.%7.%8.%9"/>
       <w:legacy w:legacy="1" w:legacySpace="144" w:legacyIndent="0"/>
       <w:lvlJc w:val="left"/>
@@ -2301,7 +2350,7 @@
 </file>
 
 <file path=word/styles.xml><?xml version="1.0" encoding="utf-8"?>
-<w:styles xmlns:mc="http://schemas.openxmlformats.org/markup-compatibility/2006" xmlns:r="http://schemas.openxmlformats.org/officeDocument/2006/relationships" xmlns:w="http://schemas.openxmlformats.org/wordprocessingml/2006/main" xmlns:w14="http://schemas.microsoft.com/office/word/2010/wordml" xmlns:w15="http://schemas.microsoft.com/office/word/2012/wordml" mc:Ignorable="w14 w15">
+<w:styles xmlns:mc="http://schemas.openxmlformats.org/markup-compatibility/2006" xmlns:r="http://schemas.openxmlformats.org/officeDocument/2006/relationships" xmlns:w="http://schemas.openxmlformats.org/wordprocessingml/2006/main" xmlns:w14="http://schemas.microsoft.com/office/word/2010/wordml" xmlns:w15="http://schemas.microsoft.com/office/word/2012/wordml" xmlns:w16se="http://schemas.microsoft.com/office/word/2015/wordml/symex" mc:Ignorable="w14 w15 w16se">
   <w:docDefaults>
     <w:rPrDefault>
       <w:rPr>
@@ -2311,7 +2360,7 @@
     </w:rPrDefault>
     <w:pPrDefault/>
   </w:docDefaults>
-  <w:latentStyles w:defLockedState="0" w:defUIPriority="99" w:defSemiHidden="0" w:defUnhideWhenUsed="0" w:defQFormat="0" w:count="371">
+  <w:latentStyles w:defLockedState="0" w:defUIPriority="99" w:defSemiHidden="0" w:defUnhideWhenUsed="0" w:defQFormat="0" w:count="374">
     <w:lsdException w:name="Normal" w:uiPriority="0" w:qFormat="1"/>
     <w:lsdException w:name="heading 1" w:uiPriority="9" w:qFormat="1"/>
     <w:lsdException w:name="heading 2" w:uiPriority="9" w:qFormat="1"/>
@@ -2417,7 +2466,6 @@
     <w:lsdException w:name="HTML Sample" w:semiHidden="1" w:unhideWhenUsed="1"/>
     <w:lsdException w:name="HTML Typewriter" w:semiHidden="1" w:unhideWhenUsed="1"/>
     <w:lsdException w:name="HTML Variable" w:semiHidden="1" w:unhideWhenUsed="1"/>
-    <w:lsdException w:name="Normal Table" w:semiHidden="1" w:unhideWhenUsed="1"/>
     <w:lsdException w:name="annotation subject" w:semiHidden="1" w:unhideWhenUsed="1"/>
     <w:lsdException w:name="No List" w:semiHidden="1" w:unhideWhenUsed="1"/>
     <w:lsdException w:name="Outline List 1" w:semiHidden="1" w:unhideWhenUsed="1"/>
@@ -2462,7 +2510,6 @@
     <w:lsdException w:name="Table Professional" w:semiHidden="1" w:unhideWhenUsed="1"/>
     <w:lsdException w:name="Table Subtle 1" w:semiHidden="1" w:unhideWhenUsed="1"/>
     <w:lsdException w:name="Table Subtle 2" w:semiHidden="1" w:unhideWhenUsed="1"/>
-    <w:lsdException w:name="Table Web 1" w:semiHidden="1" w:unhideWhenUsed="1"/>
     <w:lsdException w:name="Table Web 2" w:semiHidden="1" w:unhideWhenUsed="1"/>
     <w:lsdException w:name="Table Web 3" w:semiHidden="1" w:unhideWhenUsed="1"/>
     <w:lsdException w:name="Balloon Text" w:semiHidden="1" w:unhideWhenUsed="1"/>
@@ -2683,8 +2730,11 @@
     <w:lsdException w:name="List Table 5 Dark Accent 6" w:uiPriority="50"/>
     <w:lsdException w:name="List Table 6 Colorful Accent 6" w:uiPriority="51"/>
     <w:lsdException w:name="List Table 7 Colorful Accent 6" w:uiPriority="52"/>
+    <w:lsdException w:name="Mention" w:semiHidden="1" w:unhideWhenUsed="1"/>
+    <w:lsdException w:name="Smart Hyperlink" w:semiHidden="1" w:unhideWhenUsed="1"/>
+    <w:lsdException w:name="Hashtag" w:semiHidden="1" w:unhideWhenUsed="1"/>
   </w:latentStyles>
-  <w:style w:type="paragraph" w:default="1" w:styleId="Standard">
+  <w:style w:type="paragraph" w:default="1" w:styleId="Normal">
     <w:name w:val="Normal"/>
     <w:qFormat/>
     <w:pPr>
@@ -2695,10 +2745,10 @@
       <w:lang w:val="en-US" w:eastAsia="en-US"/>
     </w:rPr>
   </w:style>
-  <w:style w:type="paragraph" w:styleId="berschrift1">
+  <w:style w:type="paragraph" w:styleId="Heading1">
     <w:name w:val="heading 1"/>
-    <w:basedOn w:val="Standard"/>
-    <w:next w:val="Standard"/>
+    <w:basedOn w:val="Normal"/>
+    <w:next w:val="Normal"/>
     <w:qFormat/>
     <w:pPr>
       <w:keepNext/>
@@ -2715,10 +2765,10 @@
       <w:sz w:val="24"/>
     </w:rPr>
   </w:style>
-  <w:style w:type="paragraph" w:styleId="berschrift2">
+  <w:style w:type="paragraph" w:styleId="Heading2">
     <w:name w:val="heading 2"/>
-    <w:basedOn w:val="berschrift1"/>
-    <w:next w:val="Standard"/>
+    <w:basedOn w:val="Heading1"/>
+    <w:next w:val="Normal"/>
     <w:qFormat/>
     <w:pPr>
       <w:numPr>
@@ -2730,10 +2780,10 @@
       <w:sz w:val="20"/>
     </w:rPr>
   </w:style>
-  <w:style w:type="paragraph" w:styleId="berschrift3">
+  <w:style w:type="paragraph" w:styleId="Heading3">
     <w:name w:val="heading 3"/>
-    <w:basedOn w:val="berschrift1"/>
-    <w:next w:val="Standard"/>
+    <w:basedOn w:val="Heading1"/>
+    <w:next w:val="Normal"/>
     <w:qFormat/>
     <w:pPr>
       <w:numPr>
@@ -2747,10 +2797,10 @@
       <w:sz w:val="20"/>
     </w:rPr>
   </w:style>
-  <w:style w:type="paragraph" w:styleId="berschrift4">
+  <w:style w:type="paragraph" w:styleId="Heading4">
     <w:name w:val="heading 4"/>
-    <w:basedOn w:val="berschrift1"/>
-    <w:next w:val="Standard"/>
+    <w:basedOn w:val="Heading1"/>
+    <w:next w:val="Normal"/>
     <w:qFormat/>
     <w:pPr>
       <w:numPr>
@@ -2763,10 +2813,10 @@
       <w:sz w:val="20"/>
     </w:rPr>
   </w:style>
-  <w:style w:type="paragraph" w:styleId="berschrift5">
+  <w:style w:type="paragraph" w:styleId="Heading5">
     <w:name w:val="heading 5"/>
-    <w:basedOn w:val="Standard"/>
-    <w:next w:val="Standard"/>
+    <w:basedOn w:val="Normal"/>
+    <w:next w:val="Normal"/>
     <w:qFormat/>
     <w:pPr>
       <w:numPr>
@@ -2781,10 +2831,10 @@
       <w:sz w:val="22"/>
     </w:rPr>
   </w:style>
-  <w:style w:type="paragraph" w:styleId="berschrift6">
+  <w:style w:type="paragraph" w:styleId="Heading6">
     <w:name w:val="heading 6"/>
-    <w:basedOn w:val="Standard"/>
-    <w:next w:val="Standard"/>
+    <w:basedOn w:val="Normal"/>
+    <w:next w:val="Normal"/>
     <w:qFormat/>
     <w:pPr>
       <w:numPr>
@@ -2800,10 +2850,10 @@
       <w:sz w:val="22"/>
     </w:rPr>
   </w:style>
-  <w:style w:type="paragraph" w:styleId="berschrift7">
+  <w:style w:type="paragraph" w:styleId="Heading7">
     <w:name w:val="heading 7"/>
-    <w:basedOn w:val="Standard"/>
-    <w:next w:val="Standard"/>
+    <w:basedOn w:val="Normal"/>
+    <w:next w:val="Normal"/>
     <w:qFormat/>
     <w:pPr>
       <w:numPr>
@@ -2815,10 +2865,10 @@
       <w:outlineLvl w:val="6"/>
     </w:pPr>
   </w:style>
-  <w:style w:type="paragraph" w:styleId="berschrift8">
+  <w:style w:type="paragraph" w:styleId="Heading8">
     <w:name w:val="heading 8"/>
-    <w:basedOn w:val="Standard"/>
-    <w:next w:val="Standard"/>
+    <w:basedOn w:val="Normal"/>
+    <w:next w:val="Normal"/>
     <w:qFormat/>
     <w:pPr>
       <w:numPr>
@@ -2833,10 +2883,10 @@
       <w:i/>
     </w:rPr>
   </w:style>
-  <w:style w:type="paragraph" w:styleId="berschrift9">
+  <w:style w:type="paragraph" w:styleId="Heading9">
     <w:name w:val="heading 9"/>
-    <w:basedOn w:val="Standard"/>
-    <w:next w:val="Standard"/>
+    <w:basedOn w:val="Normal"/>
+    <w:next w:val="Normal"/>
     <w:qFormat/>
     <w:pPr>
       <w:numPr>
@@ -2853,13 +2903,13 @@
       <w:sz w:val="18"/>
     </w:rPr>
   </w:style>
-  <w:style w:type="character" w:default="1" w:styleId="Absatz-Standardschriftart">
+  <w:style w:type="character" w:default="1" w:styleId="DefaultParagraphFont">
     <w:name w:val="Default Paragraph Font"/>
     <w:uiPriority w:val="1"/>
     <w:semiHidden/>
     <w:unhideWhenUsed/>
   </w:style>
-  <w:style w:type="table" w:default="1" w:styleId="NormaleTabelle">
+  <w:style w:type="table" w:default="1" w:styleId="TableNormal">
     <w:name w:val="Normal Table"/>
     <w:uiPriority w:val="99"/>
     <w:semiHidden/>
@@ -2874,7 +2924,7 @@
       </w:tblCellMar>
     </w:tblPr>
   </w:style>
-  <w:style w:type="numbering" w:default="1" w:styleId="KeineListe">
+  <w:style w:type="numbering" w:default="1" w:styleId="NoList">
     <w:name w:val="No List"/>
     <w:uiPriority w:val="99"/>
     <w:semiHidden/>
@@ -2882,7 +2932,7 @@
   </w:style>
   <w:style w:type="paragraph" w:customStyle="1" w:styleId="Paragraph2">
     <w:name w:val="Paragraph2"/>
-    <w:basedOn w:val="Standard"/>
+    <w:basedOn w:val="Normal"/>
     <w:pPr>
       <w:spacing w:before="80"/>
       <w:ind w:left="720"/>
@@ -2893,10 +2943,10 @@
       <w:lang w:val="en-AU"/>
     </w:rPr>
   </w:style>
-  <w:style w:type="paragraph" w:styleId="Titel">
+  <w:style w:type="paragraph" w:styleId="Title">
     <w:name w:val="Title"/>
-    <w:basedOn w:val="Standard"/>
-    <w:next w:val="Standard"/>
+    <w:basedOn w:val="Normal"/>
+    <w:next w:val="Normal"/>
     <w:qFormat/>
     <w:pPr>
       <w:spacing w:line="240" w:lineRule="auto"/>
@@ -2908,9 +2958,9 @@
       <w:sz w:val="36"/>
     </w:rPr>
   </w:style>
-  <w:style w:type="paragraph" w:styleId="Untertitel">
+  <w:style w:type="paragraph" w:styleId="Subtitle">
     <w:name w:val="Subtitle"/>
-    <w:basedOn w:val="Standard"/>
+    <w:basedOn w:val="Normal"/>
     <w:qFormat/>
     <w:pPr>
       <w:spacing w:after="60"/>
@@ -2923,18 +2973,18 @@
       <w:lang w:val="en-AU"/>
     </w:rPr>
   </w:style>
-  <w:style w:type="paragraph" w:styleId="Standardeinzug">
+  <w:style w:type="paragraph" w:styleId="NormalIndent">
     <w:name w:val="Normal Indent"/>
-    <w:basedOn w:val="Standard"/>
+    <w:basedOn w:val="Normal"/>
     <w:semiHidden/>
     <w:pPr>
       <w:ind w:left="900" w:hanging="900"/>
     </w:pPr>
   </w:style>
-  <w:style w:type="paragraph" w:styleId="Verzeichnis1">
+  <w:style w:type="paragraph" w:styleId="TOC1">
     <w:name w:val="toc 1"/>
-    <w:basedOn w:val="Standard"/>
-    <w:next w:val="Standard"/>
+    <w:basedOn w:val="Normal"/>
+    <w:next w:val="Normal"/>
     <w:uiPriority w:val="39"/>
     <w:pPr>
       <w:tabs>
@@ -2944,10 +2994,10 @@
       <w:ind w:right="720"/>
     </w:pPr>
   </w:style>
-  <w:style w:type="paragraph" w:styleId="Verzeichnis2">
+  <w:style w:type="paragraph" w:styleId="TOC2">
     <w:name w:val="toc 2"/>
-    <w:basedOn w:val="Standard"/>
-    <w:next w:val="Standard"/>
+    <w:basedOn w:val="Normal"/>
+    <w:next w:val="Normal"/>
     <w:uiPriority w:val="39"/>
     <w:pPr>
       <w:tabs>
@@ -2956,10 +3006,10 @@
       <w:ind w:left="432" w:right="720"/>
     </w:pPr>
   </w:style>
-  <w:style w:type="paragraph" w:styleId="Verzeichnis3">
+  <w:style w:type="paragraph" w:styleId="TOC3">
     <w:name w:val="toc 3"/>
-    <w:basedOn w:val="Standard"/>
-    <w:next w:val="Standard"/>
+    <w:basedOn w:val="Normal"/>
+    <w:next w:val="Normal"/>
     <w:uiPriority w:val="39"/>
     <w:pPr>
       <w:tabs>
@@ -2969,9 +3019,9 @@
       <w:ind w:left="864"/>
     </w:pPr>
   </w:style>
-  <w:style w:type="paragraph" w:styleId="Kopfzeile">
+  <w:style w:type="paragraph" w:styleId="Header">
     <w:name w:val="header"/>
-    <w:basedOn w:val="Standard"/>
+    <w:basedOn w:val="Normal"/>
     <w:semiHidden/>
     <w:pPr>
       <w:tabs>
@@ -2980,9 +3030,9 @@
       </w:tabs>
     </w:pPr>
   </w:style>
-  <w:style w:type="paragraph" w:styleId="Fuzeile">
+  <w:style w:type="paragraph" w:styleId="Footer">
     <w:name w:val="footer"/>
-    <w:basedOn w:val="Standard"/>
+    <w:basedOn w:val="Normal"/>
     <w:semiHidden/>
     <w:pPr>
       <w:tabs>
@@ -2991,14 +3041,14 @@
       </w:tabs>
     </w:pPr>
   </w:style>
-  <w:style w:type="character" w:styleId="Seitenzahl">
+  <w:style w:type="character" w:styleId="PageNumber">
     <w:name w:val="page number"/>
-    <w:basedOn w:val="Absatz-Standardschriftart"/>
+    <w:basedOn w:val="DefaultParagraphFont"/>
     <w:semiHidden/>
   </w:style>
   <w:style w:type="paragraph" w:customStyle="1" w:styleId="Paragraph3">
     <w:name w:val="Paragraph3"/>
-    <w:basedOn w:val="Standard"/>
+    <w:basedOn w:val="Normal"/>
     <w:pPr>
       <w:spacing w:before="80" w:line="240" w:lineRule="auto"/>
       <w:ind w:left="1530"/>
@@ -3007,7 +3057,7 @@
   </w:style>
   <w:style w:type="paragraph" w:customStyle="1" w:styleId="Paragraph4">
     <w:name w:val="Paragraph4"/>
-    <w:basedOn w:val="Standard"/>
+    <w:basedOn w:val="Normal"/>
     <w:pPr>
       <w:spacing w:before="80" w:line="240" w:lineRule="auto"/>
       <w:ind w:left="2250"/>
@@ -3016,15 +3066,15 @@
   </w:style>
   <w:style w:type="paragraph" w:customStyle="1" w:styleId="Tabletext">
     <w:name w:val="Tabletext"/>
-    <w:basedOn w:val="Standard"/>
+    <w:basedOn w:val="Normal"/>
     <w:pPr>
       <w:keepLines/>
       <w:spacing w:after="120"/>
     </w:pPr>
   </w:style>
-  <w:style w:type="paragraph" w:styleId="Textkrper">
+  <w:style w:type="paragraph" w:styleId="BodyText">
     <w:name w:val="Body Text"/>
-    <w:basedOn w:val="Standard"/>
+    <w:basedOn w:val="Normal"/>
     <w:semiHidden/>
     <w:pPr>
       <w:keepLines/>
@@ -3032,55 +3082,55 @@
       <w:ind w:left="720"/>
     </w:pPr>
   </w:style>
-  <w:style w:type="paragraph" w:styleId="Verzeichnis4">
+  <w:style w:type="paragraph" w:styleId="TOC4">
     <w:name w:val="toc 4"/>
-    <w:basedOn w:val="Standard"/>
-    <w:next w:val="Standard"/>
+    <w:basedOn w:val="Normal"/>
+    <w:next w:val="Normal"/>
     <w:semiHidden/>
     <w:pPr>
       <w:ind w:left="600"/>
     </w:pPr>
   </w:style>
-  <w:style w:type="paragraph" w:styleId="Verzeichnis5">
+  <w:style w:type="paragraph" w:styleId="TOC5">
     <w:name w:val="toc 5"/>
-    <w:basedOn w:val="Standard"/>
-    <w:next w:val="Standard"/>
+    <w:basedOn w:val="Normal"/>
+    <w:next w:val="Normal"/>
     <w:semiHidden/>
     <w:pPr>
       <w:ind w:left="800"/>
     </w:pPr>
   </w:style>
-  <w:style w:type="paragraph" w:styleId="Verzeichnis6">
+  <w:style w:type="paragraph" w:styleId="TOC6">
     <w:name w:val="toc 6"/>
-    <w:basedOn w:val="Standard"/>
-    <w:next w:val="Standard"/>
+    <w:basedOn w:val="Normal"/>
+    <w:next w:val="Normal"/>
     <w:semiHidden/>
     <w:pPr>
       <w:ind w:left="1000"/>
     </w:pPr>
   </w:style>
-  <w:style w:type="paragraph" w:styleId="Verzeichnis7">
+  <w:style w:type="paragraph" w:styleId="TOC7">
     <w:name w:val="toc 7"/>
-    <w:basedOn w:val="Standard"/>
-    <w:next w:val="Standard"/>
+    <w:basedOn w:val="Normal"/>
+    <w:next w:val="Normal"/>
     <w:semiHidden/>
     <w:pPr>
       <w:ind w:left="1200"/>
     </w:pPr>
   </w:style>
-  <w:style w:type="paragraph" w:styleId="Verzeichnis8">
+  <w:style w:type="paragraph" w:styleId="TOC8">
     <w:name w:val="toc 8"/>
-    <w:basedOn w:val="Standard"/>
-    <w:next w:val="Standard"/>
+    <w:basedOn w:val="Normal"/>
+    <w:next w:val="Normal"/>
     <w:semiHidden/>
     <w:pPr>
       <w:ind w:left="1400"/>
     </w:pPr>
   </w:style>
-  <w:style w:type="paragraph" w:styleId="Verzeichnis9">
+  <w:style w:type="paragraph" w:styleId="TOC9">
     <w:name w:val="toc 9"/>
-    <w:basedOn w:val="Standard"/>
-    <w:next w:val="Standard"/>
+    <w:basedOn w:val="Normal"/>
+    <w:next w:val="Normal"/>
     <w:semiHidden/>
     <w:pPr>
       <w:ind w:left="1600"/>
@@ -3088,14 +3138,14 @@
   </w:style>
   <w:style w:type="paragraph" w:customStyle="1" w:styleId="Bullet1">
     <w:name w:val="Bullet1"/>
-    <w:basedOn w:val="Standard"/>
+    <w:basedOn w:val="Normal"/>
     <w:pPr>
       <w:ind w:left="720" w:hanging="432"/>
     </w:pPr>
   </w:style>
   <w:style w:type="paragraph" w:customStyle="1" w:styleId="Bullet2">
     <w:name w:val="Bullet2"/>
-    <w:basedOn w:val="Standard"/>
+    <w:basedOn w:val="Normal"/>
     <w:pPr>
       <w:ind w:left="1440" w:hanging="360"/>
     </w:pPr>
@@ -3103,9 +3153,9 @@
       <w:color w:val="000080"/>
     </w:rPr>
   </w:style>
-  <w:style w:type="paragraph" w:styleId="Dokumentstruktur">
+  <w:style w:type="paragraph" w:styleId="DocumentMap">
     <w:name w:val="Document Map"/>
-    <w:basedOn w:val="Standard"/>
+    <w:basedOn w:val="Normal"/>
     <w:semiHidden/>
     <w:pPr>
       <w:shd w:val="clear" w:color="auto" w:fill="000080"/>
@@ -3114,18 +3164,18 @@
       <w:rFonts w:ascii="Tahoma" w:hAnsi="Tahoma"/>
     </w:rPr>
   </w:style>
-  <w:style w:type="character" w:styleId="Funotenzeichen">
+  <w:style w:type="character" w:styleId="FootnoteReference">
     <w:name w:val="footnote reference"/>
-    <w:basedOn w:val="Absatz-Standardschriftart"/>
+    <w:basedOn w:val="DefaultParagraphFont"/>
     <w:semiHidden/>
     <w:rPr>
       <w:sz w:val="20"/>
       <w:vertAlign w:val="superscript"/>
     </w:rPr>
   </w:style>
-  <w:style w:type="paragraph" w:styleId="Funotentext">
+  <w:style w:type="paragraph" w:styleId="FootnoteText">
     <w:name w:val="footnote text"/>
-    <w:basedOn w:val="Standard"/>
+    <w:basedOn w:val="Normal"/>
     <w:semiHidden/>
     <w:pPr>
       <w:keepNext/>
@@ -3143,7 +3193,7 @@
   </w:style>
   <w:style w:type="paragraph" w:customStyle="1" w:styleId="MainTitle">
     <w:name w:val="Main Title"/>
-    <w:basedOn w:val="Standard"/>
+    <w:basedOn w:val="Normal"/>
     <w:pPr>
       <w:spacing w:before="480" w:after="60" w:line="240" w:lineRule="auto"/>
       <w:jc w:val="center"/>
@@ -3157,24 +3207,24 @@
   </w:style>
   <w:style w:type="paragraph" w:customStyle="1" w:styleId="Paragraph1">
     <w:name w:val="Paragraph1"/>
-    <w:basedOn w:val="Standard"/>
+    <w:basedOn w:val="Normal"/>
     <w:pPr>
       <w:spacing w:before="80" w:line="240" w:lineRule="auto"/>
       <w:jc w:val="both"/>
     </w:pPr>
   </w:style>
-  <w:style w:type="paragraph" w:styleId="Textkrper2">
+  <w:style w:type="paragraph" w:styleId="BodyText2">
     <w:name w:val="Body Text 2"/>
-    <w:basedOn w:val="Standard"/>
+    <w:basedOn w:val="Normal"/>
     <w:semiHidden/>
     <w:rPr>
       <w:i/>
       <w:color w:val="0000FF"/>
     </w:rPr>
   </w:style>
-  <w:style w:type="paragraph" w:styleId="Textkrper-Zeileneinzug">
+  <w:style w:type="paragraph" w:styleId="BodyTextIndent">
     <w:name w:val="Body Text Indent"/>
-    <w:basedOn w:val="Standard"/>
+    <w:basedOn w:val="Normal"/>
     <w:semiHidden/>
     <w:pPr>
       <w:ind w:left="720"/>
@@ -3187,7 +3237,7 @@
   </w:style>
   <w:style w:type="paragraph" w:customStyle="1" w:styleId="Body">
     <w:name w:val="Body"/>
-    <w:basedOn w:val="Standard"/>
+    <w:basedOn w:val="Normal"/>
     <w:pPr>
       <w:widowControl/>
       <w:spacing w:before="120" w:line="240" w:lineRule="auto"/>
@@ -3199,7 +3249,7 @@
   </w:style>
   <w:style w:type="paragraph" w:customStyle="1" w:styleId="Bullet">
     <w:name w:val="Bullet"/>
-    <w:basedOn w:val="Standard"/>
+    <w:basedOn w:val="Normal"/>
     <w:pPr>
       <w:widowControl/>
       <w:numPr>
@@ -3218,8 +3268,8 @@
   </w:style>
   <w:style w:type="paragraph" w:customStyle="1" w:styleId="InfoBlue">
     <w:name w:val="InfoBlue"/>
-    <w:basedOn w:val="Standard"/>
-    <w:next w:val="Textkrper"/>
+    <w:basedOn w:val="Normal"/>
+    <w:next w:val="BodyText"/>
     <w:autoRedefine/>
     <w:pPr>
       <w:spacing w:after="120"/>
@@ -3232,16 +3282,16 @@
   </w:style>
   <w:style w:type="character" w:styleId="Hyperlink">
     <w:name w:val="Hyperlink"/>
-    <w:basedOn w:val="Absatz-Standardschriftart"/>
+    <w:basedOn w:val="DefaultParagraphFont"/>
     <w:semiHidden/>
     <w:rPr>
       <w:color w:val="0000FF"/>
       <w:u w:val="single"/>
     </w:rPr>
   </w:style>
-  <w:style w:type="paragraph" w:styleId="StandardWeb">
+  <w:style w:type="paragraph" w:styleId="NormalWeb">
     <w:name w:val="Normal (Web)"/>
-    <w:basedOn w:val="Standard"/>
+    <w:basedOn w:val="Normal"/>
     <w:semiHidden/>
     <w:pPr>
       <w:widowControl/>

</xml_diff>